<commit_message>
cambios antes de liberar
</commit_message>
<xml_diff>
--- a/Mundial/BasesTorneo.docx
+++ b/Mundial/BasesTorneo.docx
@@ -1,6 +1,6 @@
 
 <file path=word/document.xml><?xml version="1.0" encoding="utf-8"?>
-<w:document xmlns:wpc="http://schemas.microsoft.com/office/word/2010/wordprocessingCanvas" xmlns:cx="http://schemas.microsoft.com/office/drawing/2014/chartex" xmlns:cx1="http://schemas.microsoft.com/office/drawing/2015/9/8/chartex" xmlns:cx2="http://schemas.microsoft.com/office/drawing/2015/10/21/chartex" xmlns:cx3="http://schemas.microsoft.com/office/drawing/2016/5/9/chartex" xmlns:cx4="http://schemas.microsoft.com/office/drawing/2016/5/10/chartex" xmlns:cx5="http://schemas.microsoft.com/office/drawing/2016/5/11/chartex" xmlns:mc="http://schemas.openxmlformats.org/markup-compatibility/2006" xmlns:o="urn:schemas-microsoft-com:office:office" xmlns:r="http://schemas.openxmlformats.org/officeDocument/2006/relationships" xmlns:m="http://schemas.openxmlformats.org/officeDocument/2006/math" xmlns:v="urn:schemas-microsoft-com:vml" xmlns:wp14="http://schemas.microsoft.com/office/word/2010/wordprocessingDrawing" xmlns:wp="http://schemas.openxmlformats.org/drawingml/2006/wordprocessingDrawing" xmlns:w10="urn:schemas-microsoft-com:office:word" xmlns:w="http://schemas.openxmlformats.org/wordprocessingml/2006/main" xmlns:w14="http://schemas.microsoft.com/office/word/2010/wordml" xmlns:w15="http://schemas.microsoft.com/office/word/2012/wordml" xmlns:w16se="http://schemas.microsoft.com/office/word/2015/wordml/symex" xmlns:wpg="http://schemas.microsoft.com/office/word/2010/wordprocessingGroup" xmlns:wpi="http://schemas.microsoft.com/office/word/2010/wordprocessingInk" xmlns:wne="http://schemas.microsoft.com/office/word/2006/wordml" xmlns:wps="http://schemas.microsoft.com/office/word/2010/wordprocessingShape" mc:Ignorable="w14 w15 w16se wp14">
+<w:document xmlns:wpc="http://schemas.microsoft.com/office/word/2010/wordprocessingCanvas" xmlns:cx="http://schemas.microsoft.com/office/drawing/2014/chartex" xmlns:cx1="http://schemas.microsoft.com/office/drawing/2015/9/8/chartex" xmlns:cx2="http://schemas.microsoft.com/office/drawing/2015/10/21/chartex" xmlns:cx3="http://schemas.microsoft.com/office/drawing/2016/5/9/chartex" xmlns:cx4="http://schemas.microsoft.com/office/drawing/2016/5/10/chartex" xmlns:cx5="http://schemas.microsoft.com/office/drawing/2016/5/11/chartex" xmlns:cx6="http://schemas.microsoft.com/office/drawing/2016/5/12/chartex" xmlns:cx7="http://schemas.microsoft.com/office/drawing/2016/5/13/chartex" xmlns:cx8="http://schemas.microsoft.com/office/drawing/2016/5/14/chartex" xmlns:mc="http://schemas.openxmlformats.org/markup-compatibility/2006" xmlns:o="urn:schemas-microsoft-com:office:office" xmlns:r="http://schemas.openxmlformats.org/officeDocument/2006/relationships" xmlns:m="http://schemas.openxmlformats.org/officeDocument/2006/math" xmlns:v="urn:schemas-microsoft-com:vml" xmlns:wp14="http://schemas.microsoft.com/office/word/2010/wordprocessingDrawing" xmlns:wp="http://schemas.openxmlformats.org/drawingml/2006/wordprocessingDrawing" xmlns:w10="urn:schemas-microsoft-com:office:word" xmlns:w="http://schemas.openxmlformats.org/wordprocessingml/2006/main" xmlns:w14="http://schemas.microsoft.com/office/word/2010/wordml" xmlns:w15="http://schemas.microsoft.com/office/word/2012/wordml" xmlns:w16se="http://schemas.microsoft.com/office/word/2015/wordml/symex" xmlns:wpg="http://schemas.microsoft.com/office/word/2010/wordprocessingGroup" xmlns:wpi="http://schemas.microsoft.com/office/word/2010/wordprocessingInk" xmlns:wne="http://schemas.microsoft.com/office/word/2006/wordml" xmlns:wps="http://schemas.microsoft.com/office/word/2010/wordprocessingShape" mc:Ignorable="w14 w15 w16se wp14">
   <w:body>
     <w:p>
       <w:pPr>
@@ -12,8 +12,16 @@
         <w:rPr>
           <w:b/>
         </w:rPr>
-        <w:t>1° Torneo Interescolar</w:t>
-      </w:r>
+        <w:t xml:space="preserve">1° Torneo </w:t>
+      </w:r>
+      <w:proofErr w:type="spellStart"/>
+      <w:r>
+        <w:rPr>
+          <w:b/>
+        </w:rPr>
+        <w:t>Interescolar</w:t>
+      </w:r>
+      <w:proofErr w:type="spellEnd"/>
     </w:p>
     <w:p>
       <w:pPr>
@@ -188,7 +196,23 @@
     </w:p>
     <w:p>
       <w:r>
-        <w:t>Por años, los sumobots clásicos de LEGO han sido foco de competencias a lo largo del mundo, arrastrando una alta variedad de públicos incluyendo a niños y adultos. Sin embargo, hemos decidido llevar este deporte al siguiente nivel, añadiendo elementos que disminuyen la aleatoriedad de los resultados y permiten determinar de mejor manera los méritos de un equipo. Los sumobots han llegado a Chile en un formato nunca antes visto, más didáctico, más personalizado, y sin duda más complejo. ¿Crees tener lo necesario?</w:t>
+        <w:t xml:space="preserve">Por años, los </w:t>
+      </w:r>
+      <w:proofErr w:type="spellStart"/>
+      <w:r>
+        <w:t>sumobots</w:t>
+      </w:r>
+      <w:proofErr w:type="spellEnd"/>
+      <w:r>
+        <w:t xml:space="preserve"> clásicos de LEGO han sido foco de competencias a lo largo del mundo, arrastrando una alta variedad de públicos incluyendo a niños y adultos. Sin embargo, hemos decidido llevar este deporte al siguiente nivel, añadiendo elementos que disminuyen la aleatoriedad de los resultados y permiten determinar de mejor manera los méritos de un equipo. Los </w:t>
+      </w:r>
+      <w:proofErr w:type="spellStart"/>
+      <w:r>
+        <w:t>sumobots</w:t>
+      </w:r>
+      <w:proofErr w:type="spellEnd"/>
+      <w:r>
+        <w:t xml:space="preserve"> han llegado a Chile en un formato nunca antes visto, más didáctico, más personalizado, y sin duda más complejo. ¿Crees tener lo necesario?</w:t>
       </w:r>
     </w:p>
     <w:p>
@@ -210,6 +234,9 @@
       <w:r>
         <w:t>Martes 4 de abril: Se abren las inscripciones.</w:t>
       </w:r>
+      <w:r>
+        <w:t xml:space="preserve"> Cupos Limitados.</w:t>
+      </w:r>
     </w:p>
     <w:p>
       <w:pPr>
@@ -244,12 +271,53 @@
           <w:b/>
           <w:u w:val="single"/>
         </w:rPr>
+        <w:t>Conformación de un equipo:</w:t>
+      </w:r>
+    </w:p>
+    <w:p>
+      <w:r>
+        <w:t xml:space="preserve">Un equipo debe contar con 2 o 3 estudiantes entre 7° básico y </w:t>
+      </w:r>
+      <w:proofErr w:type="spellStart"/>
+      <w:r>
+        <w:t>IV°</w:t>
+      </w:r>
+      <w:proofErr w:type="spellEnd"/>
+      <w:r>
+        <w:t xml:space="preserve"> medio, acompañados por un entrenador mayor de 18 años. En adelante, tanto los estudiantes como el entrenador serán referidos como “COMPETIDORES” indistintamente. </w:t>
+      </w:r>
+    </w:p>
+    <w:p>
+      <w:r>
+        <w:t>La inscripción se realizará por equipo y no por competidor, de manera que la nómina de miembros del equipo pueda ser modificada hasta el día de la competencia a las 9:00 am. Por ello, el entrenador de cada equipo debe presentarse con el comprobante de inscripción a ratificar los miembros de su equipo.</w:t>
+      </w:r>
+    </w:p>
+    <w:p>
+      <w:pPr>
+        <w:rPr>
+          <w:b/>
+          <w:u w:val="single"/>
+        </w:rPr>
+      </w:pPr>
+      <w:r>
+        <w:rPr>
+          <w:b/>
+          <w:u w:val="single"/>
+        </w:rPr>
         <w:t>Dinámica del torneo:</w:t>
       </w:r>
     </w:p>
     <w:p>
       <w:r>
-        <w:t>Al llegar los entrenadores de cada equipo deberán acercarse al módulo de registro a ratificar los participantes de su equipo y retirar las colaciones de la mañana (incluido en el valor de inscripción).  Luego serán guiados a su zona de trabajo (pit)</w:t>
+        <w:t>Al llegar los entrenadores de cada equipo deberán acercarse al módulo de registro a ratificar los participantes de su equipo y retirar las colaciones de la mañana (incluido en el valor de inscripción).  Luego serán guiados a su zona de trabajo (</w:t>
+      </w:r>
+      <w:proofErr w:type="spellStart"/>
+      <w:r>
+        <w:t>pit</w:t>
+      </w:r>
+      <w:proofErr w:type="spellEnd"/>
+      <w:r>
+        <w:t>)</w:t>
       </w:r>
     </w:p>
     <w:p>
@@ -258,8 +326,18 @@
       </w:r>
     </w:p>
     <w:p>
-      <w:r>
-        <w:t>Por la tarde se disputarán las dos copas de manera alternada, comenzando siempre por la de plata. Los equipos que vayan quedando eliminados de las copas tendrán la posibilidad de seguir disputando fuera de competencia los encuentros que deseen en la zona de pits. En ningún caso deben abandonar el recinto antes de la premiación dado que existen premios independientes a los resultados obtenidos en las copas.</w:t>
+      <w:bookmarkStart w:id="0" w:name="_GoBack"/>
+      <w:bookmarkEnd w:id="0"/>
+      <w:r>
+        <w:t xml:space="preserve">Por la tarde se disputarán las dos copas de manera alternada, comenzando siempre por la de plata. Los equipos que vayan quedando eliminados de las copas tendrán la posibilidad de seguir disputando fuera de competencia los encuentros que deseen en la zona de </w:t>
+      </w:r>
+      <w:proofErr w:type="spellStart"/>
+      <w:r>
+        <w:t>pits</w:t>
+      </w:r>
+      <w:proofErr w:type="spellEnd"/>
+      <w:r>
+        <w:t>. En ningún caso deben abandonar el recinto antes de la premiación dado que existen premios independientes a los resultados obtenidos en las copas.</w:t>
       </w:r>
     </w:p>
     <w:p>
@@ -285,7 +363,11 @@
         </w:rPr>
       </w:pPr>
       <w:r>
-        <w:t xml:space="preserve">Los 36 equipos participantes serán sorteados en 6 grupos de 6 equipos, y dentro de su grupo, en dos sub-grupos de 3 equipos, todo esto de manera absolutamente aleatoria. Luego serán llamados a la zona de competencia </w:t>
+        <w:t xml:space="preserve">Los 36 equipos participantes serán sorteados en 6 grupos de 6 equipos, y dentro de su grupo, en dos sub-grupos de 3 equipos, todo esto de manera absolutamente aleatoria. Luego serán llamados </w:t>
+      </w:r>
+      <w:r>
+        <w:lastRenderedPageBreak/>
+        <w:t xml:space="preserve">a la zona de competencia </w:t>
       </w:r>
       <w:r>
         <w:rPr>
@@ -294,11 +376,15 @@
         <w:t>por grupo</w:t>
       </w:r>
       <w:r>
-        <w:t xml:space="preserve">, y deberán junto con la entrega de su ficha técnica (adjunta), explicar en no más de 2 minutos, la composición de su luchador y las diferentes estrategias que tengan programadas. Al finalizar el último equipo del grupo, podrán volver a la zona de pits y modificar su luchador en función de neutralizar las estrategias de sus contrincantes. Así irán pasando los grupos del 1 al 6 hasta que todos hayan presentado su luchador a los jueces y contrincantes de su grupo.  Finalizado esto habrá un leve receso para dar tiempo a los últimos grupos de realizar modificaciones. Luego, se volverá a llamar a los grupos a la zona de competencias, y combatirán por sub-grupo (según las reglas especificadas más adelante). El ganador de cada sub-grupo, clasificará directo a la copa de oro, y entre los segundos lugares de cada sub-grupo de un grupo, se hará un desempate para determinar al tercer clasificado a la copa </w:t>
-      </w:r>
-      <w:r>
-        <w:lastRenderedPageBreak/>
-        <w:t>de oro, bajo el concepto de “repechaje”. De esta manera, tanto la copa de oro como la copa de plata quedarán con 18 participantes.  La composición de nuevos grupos para las copas será la que se muestra en la imagen:</w:t>
+        <w:t xml:space="preserve">, y deberán junto con la entrega de su ficha técnica (adjunta), explicar en no más de 2 minutos, la composición de su luchador y las diferentes estrategias que tengan programadas. Al finalizar el último equipo del grupo, podrán volver a la zona de </w:t>
+      </w:r>
+      <w:proofErr w:type="spellStart"/>
+      <w:r>
+        <w:t>pits</w:t>
+      </w:r>
+      <w:proofErr w:type="spellEnd"/>
+      <w:r>
+        <w:t xml:space="preserve"> y modificar su luchador en función de neutralizar las estrategias de sus contrincantes. Así irán pasando los grupos del 1 al 6 hasta que todos hayan presentado su luchador a los jueces y contrincantes de su grupo.  Finalizado esto habrá un leve receso para dar tiempo a los últimos grupos de realizar modificaciones. Luego, se volverá a llamar a los grupos a la zona de competencias, y combatirán por sub-grupo (según las reglas especificadas más adelante). El ganador de cada sub-grupo, clasificará directo a la copa de oro, y entre los segundos lugares de cada sub-grupo de un grupo, se hará un desempate para determinar al tercer clasificado a la copa de oro, bajo el concepto de “repechaje”. De esta manera, tanto la copa de oro como la copa de plata quedarán con 18 participantes.  La composición de nuevos grupos para las copas será la que se muestra en la imagen:</w:t>
       </w:r>
     </w:p>
     <w:p>
@@ -307,6 +393,7 @@
           <w:noProof/>
           <w:lang w:eastAsia="es-CL"/>
         </w:rPr>
+        <w:lastRenderedPageBreak/>
         <w:drawing>
           <wp:inline distT="0" distB="0" distL="0" distR="0" wp14:anchorId="418C47E1" wp14:editId="3DAE6292">
             <wp:extent cx="7572654" cy="4420095"/>
@@ -364,6 +451,22 @@
           <w:u w:val="single"/>
         </w:rPr>
       </w:pPr>
+    </w:p>
+    <w:p>
+      <w:pPr>
+        <w:rPr>
+          <w:b/>
+          <w:u w:val="single"/>
+        </w:rPr>
+      </w:pPr>
+    </w:p>
+    <w:p>
+      <w:pPr>
+        <w:rPr>
+          <w:b/>
+          <w:u w:val="single"/>
+        </w:rPr>
+      </w:pPr>
       <w:r>
         <w:rPr>
           <w:b/>
@@ -1451,12 +1554,26 @@
     </w:p>
     <w:p>
       <w:r>
-        <w:t>Para el día de la competencia, un equipo debe llevar su robot armado, al menos un kit de construcción LEGO (EV3, NXT, RCX), un computador portátil con los software necesarios para realizar la programación de este, y una ficha técnica donde se especifiquen tanto los datos del equipo como del luchador (una plana según template).</w:t>
-      </w:r>
-    </w:p>
-    <w:p>
-      <w:r>
-        <w:t xml:space="preserve">La inscripción tiene un valor de 21.000 pesos por equipo, independiente de su cantidad de miembros, los cuales no serán reembolsados en caso de que el equipo decline su participación. La modalidad de pago es al contado, hasta 5 días hábiles desde la inscripción, y puede efectuarse vía depósito, transferencia bancaria, efectivo o cheque. </w:t>
+        <w:t xml:space="preserve">Para el día de la competencia, un equipo debe llevar su robot armado, al menos un kit de construcción LEGO (EV3, NXT, RCX), un computador portátil con los software necesarios para realizar la programación de este, y una ficha técnica donde se especifiquen tanto los datos del equipo como del luchador (una plana según </w:t>
+      </w:r>
+      <w:proofErr w:type="spellStart"/>
+      <w:r>
+        <w:t>template</w:t>
+      </w:r>
+      <w:proofErr w:type="spellEnd"/>
+      <w:r>
+        <w:t>).</w:t>
+      </w:r>
+    </w:p>
+    <w:p>
+      <w:r>
+        <w:t xml:space="preserve">La </w:t>
+      </w:r>
+      <w:r>
+        <w:t>inscripción tiene un valor de 25</w:t>
+      </w:r>
+      <w:r>
+        <w:t xml:space="preserve">.000 pesos por equipo, independiente de su cantidad de miembros, los cuales no serán reembolsados en caso de que el equipo decline su participación. La modalidad de pago es al contado, hasta 5 días hábiles desde la inscripción, y puede efectuarse vía depósito, transferencia bancaria, efectivo o cheque. </w:t>
       </w:r>
     </w:p>
     <w:p>
@@ -1500,31 +1617,6 @@
           <w:u w:val="single"/>
         </w:rPr>
         <w:lastRenderedPageBreak/>
-        <w:t>Conformación de un equipo:</w:t>
-      </w:r>
-    </w:p>
-    <w:p>
-      <w:r>
-        <w:t xml:space="preserve">Un equipo debe contar con 2 o 3 estudiantes entre 7° básico y IV° medio, acompañados por un entrenador mayor de 18 años. En adelante, tanto los estudiantes como el entrenador serán referidos como “COMPETIDORES” indistintamente. </w:t>
-      </w:r>
-    </w:p>
-    <w:p>
-      <w:r>
-        <w:t>La inscripción se realizará por equipo y no por competidor, de manera que la nómina de miembros del equipo pueda ser modificada hasta el día de la competencia a las 9:00 am. Por ello, el entrenador de cada equipo debe presentarse con el comprobante de inscripción a ratificar los miembros de su equipo.</w:t>
-      </w:r>
-    </w:p>
-    <w:p>
-      <w:pPr>
-        <w:rPr>
-          <w:b/>
-          <w:u w:val="single"/>
-        </w:rPr>
-      </w:pPr>
-      <w:r>
-        <w:rPr>
-          <w:b/>
-          <w:u w:val="single"/>
-        </w:rPr>
         <w:t>Premios y evaluación:</w:t>
       </w:r>
     </w:p>
@@ -1578,7 +1670,15 @@
         </w:numPr>
       </w:pPr>
       <w:r>
-        <w:t xml:space="preserve">Premio al counter: Será entregado a aquel equipo que logre adaptar mejor su luchador al o a los competidores para una ronda específica, considerando explícitamente las debilidades del o los rivales.   </w:t>
+        <w:t xml:space="preserve">Premio al </w:t>
+      </w:r>
+      <w:proofErr w:type="spellStart"/>
+      <w:r>
+        <w:t>counter</w:t>
+      </w:r>
+      <w:proofErr w:type="spellEnd"/>
+      <w:r>
+        <w:t xml:space="preserve">: Será entregado a aquel equipo que logre adaptar mejor su luchador al o a los competidores para una ronda específica, considerando explícitamente las debilidades del o los rivales.   </w:t>
       </w:r>
     </w:p>
     <w:p>
@@ -1603,22 +1703,32 @@
     </w:p>
     <w:p>
       <w:r>
-        <w:t xml:space="preserve">Ante las novedades que el presente torneo incorpora, y asumiendo que no todos los colegios ni </w:t>
-      </w:r>
-      <w:bookmarkStart w:id="0" w:name="_GoBack"/>
-      <w:bookmarkEnd w:id="0"/>
-      <w:r>
-        <w:t xml:space="preserve">entrenadores poseen la misma base respecto al tema, decidimos incorporar un par de ideas o recomendaciones básicas que pueden ser útiles al momento de construir por primera vez un sumobot. </w:t>
-      </w:r>
-    </w:p>
-    <w:p>
-      <w:r>
-        <w:t xml:space="preserve">Los sensores de luz/color pueden ser útiles para detectar los bordes del dojo y evitar caídas. Los sensores de ultrasonido y contacto pueden servir para detectar luchadores que se aproximen. El girosensor también puede ser una buena herramienta para que el robot calcule su posición relativa sobre el hexágono. Encapsular los sensores también puede resultar una práctica deseable. Los motores del robot deben distribuirse equitativamente entre la tracción del mismo y las herramientas o accesorios para derribar al oponente. </w:t>
-      </w:r>
-    </w:p>
-    <w:p>
-      <w:r>
-        <w:lastRenderedPageBreak/>
+        <w:t xml:space="preserve">Ante las novedades que el presente torneo incorpora, y asumiendo que no todos los colegios ni entrenadores poseen la misma base respecto al tema, decidimos incorporar un par de ideas o recomendaciones básicas que pueden ser útiles al momento de construir por primera vez un </w:t>
+      </w:r>
+      <w:proofErr w:type="spellStart"/>
+      <w:r>
+        <w:t>sumobot</w:t>
+      </w:r>
+      <w:proofErr w:type="spellEnd"/>
+      <w:r>
+        <w:t xml:space="preserve">. </w:t>
+      </w:r>
+    </w:p>
+    <w:p>
+      <w:r>
+        <w:t xml:space="preserve">Los sensores de luz/color pueden ser útiles para detectar los bordes del dojo y evitar caídas. Los sensores de ultrasonido y contacto pueden servir para detectar luchadores que se aproximen. El </w:t>
+      </w:r>
+      <w:proofErr w:type="spellStart"/>
+      <w:r>
+        <w:t>girosensor</w:t>
+      </w:r>
+      <w:proofErr w:type="spellEnd"/>
+      <w:r>
+        <w:t xml:space="preserve"> también puede ser una buena herramienta para que el robot calcule su posición relativa sobre el hexágono. Encapsular los sensores también puede resultar una práctica deseable. Los motores del robot deben distribuirse equitativamente entre la tracción del mismo y las herramientas o accesorios para derribar al oponente. </w:t>
+      </w:r>
+    </w:p>
+    <w:p>
+      <w:r>
         <w:t xml:space="preserve">Se recomienda también evitar los vértices del hexágono, y preferir las aristas, para evitar que el luchador caiga por su propio peso. Para ello pueden ayudarse de la diferencia de colores en los bordes del dojo.  </w:t>
       </w:r>
     </w:p>
@@ -1679,6 +1789,7 @@
           <w:noProof/>
           <w:lang w:eastAsia="es-CL"/>
         </w:rPr>
+        <w:lastRenderedPageBreak/>
         <w:drawing>
           <wp:inline distT="0" distB="0" distL="0" distR="0" wp14:anchorId="66086117" wp14:editId="6A819854">
             <wp:extent cx="2581275" cy="2278380"/>
@@ -1745,7 +1856,7 @@
 </file>
 
 <file path=word/endnotes.xml><?xml version="1.0" encoding="utf-8"?>
-<w:endnotes xmlns:wpc="http://schemas.microsoft.com/office/word/2010/wordprocessingCanvas" xmlns:cx="http://schemas.microsoft.com/office/drawing/2014/chartex" xmlns:cx1="http://schemas.microsoft.com/office/drawing/2015/9/8/chartex" xmlns:cx2="http://schemas.microsoft.com/office/drawing/2015/10/21/chartex" xmlns:cx3="http://schemas.microsoft.com/office/drawing/2016/5/9/chartex" xmlns:cx4="http://schemas.microsoft.com/office/drawing/2016/5/10/chartex" xmlns:cx5="http://schemas.microsoft.com/office/drawing/2016/5/11/chartex" xmlns:mc="http://schemas.openxmlformats.org/markup-compatibility/2006" xmlns:o="urn:schemas-microsoft-com:office:office" xmlns:r="http://schemas.openxmlformats.org/officeDocument/2006/relationships" xmlns:m="http://schemas.openxmlformats.org/officeDocument/2006/math" xmlns:v="urn:schemas-microsoft-com:vml" xmlns:wp14="http://schemas.microsoft.com/office/word/2010/wordprocessingDrawing" xmlns:wp="http://schemas.openxmlformats.org/drawingml/2006/wordprocessingDrawing" xmlns:w10="urn:schemas-microsoft-com:office:word" xmlns:w="http://schemas.openxmlformats.org/wordprocessingml/2006/main" xmlns:w14="http://schemas.microsoft.com/office/word/2010/wordml" xmlns:w15="http://schemas.microsoft.com/office/word/2012/wordml" xmlns:w16se="http://schemas.microsoft.com/office/word/2015/wordml/symex" xmlns:wpg="http://schemas.microsoft.com/office/word/2010/wordprocessingGroup" xmlns:wpi="http://schemas.microsoft.com/office/word/2010/wordprocessingInk" xmlns:wne="http://schemas.microsoft.com/office/word/2006/wordml" xmlns:wps="http://schemas.microsoft.com/office/word/2010/wordprocessingShape" mc:Ignorable="w14 w15 w16se wp14">
+<w:endnotes xmlns:wpc="http://schemas.microsoft.com/office/word/2010/wordprocessingCanvas" xmlns:cx="http://schemas.microsoft.com/office/drawing/2014/chartex" xmlns:cx1="http://schemas.microsoft.com/office/drawing/2015/9/8/chartex" xmlns:cx2="http://schemas.microsoft.com/office/drawing/2015/10/21/chartex" xmlns:cx3="http://schemas.microsoft.com/office/drawing/2016/5/9/chartex" xmlns:cx4="http://schemas.microsoft.com/office/drawing/2016/5/10/chartex" xmlns:cx5="http://schemas.microsoft.com/office/drawing/2016/5/11/chartex" xmlns:cx6="http://schemas.microsoft.com/office/drawing/2016/5/12/chartex" xmlns:cx7="http://schemas.microsoft.com/office/drawing/2016/5/13/chartex" xmlns:cx8="http://schemas.microsoft.com/office/drawing/2016/5/14/chartex" xmlns:mc="http://schemas.openxmlformats.org/markup-compatibility/2006" xmlns:o="urn:schemas-microsoft-com:office:office" xmlns:r="http://schemas.openxmlformats.org/officeDocument/2006/relationships" xmlns:m="http://schemas.openxmlformats.org/officeDocument/2006/math" xmlns:v="urn:schemas-microsoft-com:vml" xmlns:wp14="http://schemas.microsoft.com/office/word/2010/wordprocessingDrawing" xmlns:wp="http://schemas.openxmlformats.org/drawingml/2006/wordprocessingDrawing" xmlns:w10="urn:schemas-microsoft-com:office:word" xmlns:w="http://schemas.openxmlformats.org/wordprocessingml/2006/main" xmlns:w14="http://schemas.microsoft.com/office/word/2010/wordml" xmlns:w15="http://schemas.microsoft.com/office/word/2012/wordml" xmlns:w16se="http://schemas.microsoft.com/office/word/2015/wordml/symex" xmlns:wpg="http://schemas.microsoft.com/office/word/2010/wordprocessingGroup" xmlns:wpi="http://schemas.microsoft.com/office/word/2010/wordprocessingInk" xmlns:wne="http://schemas.microsoft.com/office/word/2006/wordml" xmlns:wps="http://schemas.microsoft.com/office/word/2010/wordprocessingShape" mc:Ignorable="w14 w15 w16se wp14">
   <w:endnote w:type="separator" w:id="-1">
     <w:p>
       <w:pPr>
@@ -1770,7 +1881,7 @@
 </file>
 
 <file path=word/footer1.xml><?xml version="1.0" encoding="utf-8"?>
-<w:ftr xmlns:wpc="http://schemas.microsoft.com/office/word/2010/wordprocessingCanvas" xmlns:cx="http://schemas.microsoft.com/office/drawing/2014/chartex" xmlns:cx1="http://schemas.microsoft.com/office/drawing/2015/9/8/chartex" xmlns:cx2="http://schemas.microsoft.com/office/drawing/2015/10/21/chartex" xmlns:cx3="http://schemas.microsoft.com/office/drawing/2016/5/9/chartex" xmlns:cx4="http://schemas.microsoft.com/office/drawing/2016/5/10/chartex" xmlns:cx5="http://schemas.microsoft.com/office/drawing/2016/5/11/chartex" xmlns:mc="http://schemas.openxmlformats.org/markup-compatibility/2006" xmlns:o="urn:schemas-microsoft-com:office:office" xmlns:r="http://schemas.openxmlformats.org/officeDocument/2006/relationships" xmlns:m="http://schemas.openxmlformats.org/officeDocument/2006/math" xmlns:v="urn:schemas-microsoft-com:vml" xmlns:wp14="http://schemas.microsoft.com/office/word/2010/wordprocessingDrawing" xmlns:wp="http://schemas.openxmlformats.org/drawingml/2006/wordprocessingDrawing" xmlns:w10="urn:schemas-microsoft-com:office:word" xmlns:w="http://schemas.openxmlformats.org/wordprocessingml/2006/main" xmlns:w14="http://schemas.microsoft.com/office/word/2010/wordml" xmlns:w15="http://schemas.microsoft.com/office/word/2012/wordml" xmlns:w16se="http://schemas.microsoft.com/office/word/2015/wordml/symex" xmlns:wpg="http://schemas.microsoft.com/office/word/2010/wordprocessingGroup" xmlns:wpi="http://schemas.microsoft.com/office/word/2010/wordprocessingInk" xmlns:wne="http://schemas.microsoft.com/office/word/2006/wordml" xmlns:wps="http://schemas.microsoft.com/office/word/2010/wordprocessingShape" mc:Ignorable="w14 w15 w16se wp14">
+<w:ftr xmlns:wpc="http://schemas.microsoft.com/office/word/2010/wordprocessingCanvas" xmlns:cx="http://schemas.microsoft.com/office/drawing/2014/chartex" xmlns:cx1="http://schemas.microsoft.com/office/drawing/2015/9/8/chartex" xmlns:cx2="http://schemas.microsoft.com/office/drawing/2015/10/21/chartex" xmlns:cx3="http://schemas.microsoft.com/office/drawing/2016/5/9/chartex" xmlns:cx4="http://schemas.microsoft.com/office/drawing/2016/5/10/chartex" xmlns:cx5="http://schemas.microsoft.com/office/drawing/2016/5/11/chartex" xmlns:cx6="http://schemas.microsoft.com/office/drawing/2016/5/12/chartex" xmlns:cx7="http://schemas.microsoft.com/office/drawing/2016/5/13/chartex" xmlns:cx8="http://schemas.microsoft.com/office/drawing/2016/5/14/chartex" xmlns:mc="http://schemas.openxmlformats.org/markup-compatibility/2006" xmlns:o="urn:schemas-microsoft-com:office:office" xmlns:r="http://schemas.openxmlformats.org/officeDocument/2006/relationships" xmlns:m="http://schemas.openxmlformats.org/officeDocument/2006/math" xmlns:v="urn:schemas-microsoft-com:vml" xmlns:wp14="http://schemas.microsoft.com/office/word/2010/wordprocessingDrawing" xmlns:wp="http://schemas.openxmlformats.org/drawingml/2006/wordprocessingDrawing" xmlns:w10="urn:schemas-microsoft-com:office:word" xmlns:w="http://schemas.openxmlformats.org/wordprocessingml/2006/main" xmlns:w14="http://schemas.microsoft.com/office/word/2010/wordml" xmlns:w15="http://schemas.microsoft.com/office/word/2012/wordml" xmlns:w16se="http://schemas.microsoft.com/office/word/2015/wordml/symex" xmlns:wpg="http://schemas.microsoft.com/office/word/2010/wordprocessingGroup" xmlns:wpi="http://schemas.microsoft.com/office/word/2010/wordprocessingInk" xmlns:wne="http://schemas.microsoft.com/office/word/2006/wordml" xmlns:wps="http://schemas.microsoft.com/office/word/2010/wordprocessingShape" mc:Ignorable="w14 w15 w16se wp14">
   <w:p>
     <w:pPr>
       <w:pStyle w:val="Piedepgina"/>
@@ -1780,7 +1891,7 @@
 </file>
 
 <file path=word/footer2.xml><?xml version="1.0" encoding="utf-8"?>
-<w:ftr xmlns:wpc="http://schemas.microsoft.com/office/word/2010/wordprocessingCanvas" xmlns:cx="http://schemas.microsoft.com/office/drawing/2014/chartex" xmlns:cx1="http://schemas.microsoft.com/office/drawing/2015/9/8/chartex" xmlns:cx2="http://schemas.microsoft.com/office/drawing/2015/10/21/chartex" xmlns:cx3="http://schemas.microsoft.com/office/drawing/2016/5/9/chartex" xmlns:cx4="http://schemas.microsoft.com/office/drawing/2016/5/10/chartex" xmlns:cx5="http://schemas.microsoft.com/office/drawing/2016/5/11/chartex" xmlns:mc="http://schemas.openxmlformats.org/markup-compatibility/2006" xmlns:o="urn:schemas-microsoft-com:office:office" xmlns:r="http://schemas.openxmlformats.org/officeDocument/2006/relationships" xmlns:m="http://schemas.openxmlformats.org/officeDocument/2006/math" xmlns:v="urn:schemas-microsoft-com:vml" xmlns:wp14="http://schemas.microsoft.com/office/word/2010/wordprocessingDrawing" xmlns:wp="http://schemas.openxmlformats.org/drawingml/2006/wordprocessingDrawing" xmlns:w10="urn:schemas-microsoft-com:office:word" xmlns:w="http://schemas.openxmlformats.org/wordprocessingml/2006/main" xmlns:w14="http://schemas.microsoft.com/office/word/2010/wordml" xmlns:w15="http://schemas.microsoft.com/office/word/2012/wordml" xmlns:w16se="http://schemas.microsoft.com/office/word/2015/wordml/symex" xmlns:wpg="http://schemas.microsoft.com/office/word/2010/wordprocessingGroup" xmlns:wpi="http://schemas.microsoft.com/office/word/2010/wordprocessingInk" xmlns:wne="http://schemas.microsoft.com/office/word/2006/wordml" xmlns:wps="http://schemas.microsoft.com/office/word/2010/wordprocessingShape" mc:Ignorable="w14 w15 w16se wp14">
+<w:ftr xmlns:wpc="http://schemas.microsoft.com/office/word/2010/wordprocessingCanvas" xmlns:cx="http://schemas.microsoft.com/office/drawing/2014/chartex" xmlns:cx1="http://schemas.microsoft.com/office/drawing/2015/9/8/chartex" xmlns:cx2="http://schemas.microsoft.com/office/drawing/2015/10/21/chartex" xmlns:cx3="http://schemas.microsoft.com/office/drawing/2016/5/9/chartex" xmlns:cx4="http://schemas.microsoft.com/office/drawing/2016/5/10/chartex" xmlns:cx5="http://schemas.microsoft.com/office/drawing/2016/5/11/chartex" xmlns:cx6="http://schemas.microsoft.com/office/drawing/2016/5/12/chartex" xmlns:cx7="http://schemas.microsoft.com/office/drawing/2016/5/13/chartex" xmlns:cx8="http://schemas.microsoft.com/office/drawing/2016/5/14/chartex" xmlns:mc="http://schemas.openxmlformats.org/markup-compatibility/2006" xmlns:o="urn:schemas-microsoft-com:office:office" xmlns:r="http://schemas.openxmlformats.org/officeDocument/2006/relationships" xmlns:m="http://schemas.openxmlformats.org/officeDocument/2006/math" xmlns:v="urn:schemas-microsoft-com:vml" xmlns:wp14="http://schemas.microsoft.com/office/word/2010/wordprocessingDrawing" xmlns:wp="http://schemas.openxmlformats.org/drawingml/2006/wordprocessingDrawing" xmlns:w10="urn:schemas-microsoft-com:office:word" xmlns:w="http://schemas.openxmlformats.org/wordprocessingml/2006/main" xmlns:w14="http://schemas.microsoft.com/office/word/2010/wordml" xmlns:w15="http://schemas.microsoft.com/office/word/2012/wordml" xmlns:w16se="http://schemas.microsoft.com/office/word/2015/wordml/symex" xmlns:wpg="http://schemas.microsoft.com/office/word/2010/wordprocessingGroup" xmlns:wpi="http://schemas.microsoft.com/office/word/2010/wordprocessingInk" xmlns:wne="http://schemas.microsoft.com/office/word/2006/wordml" xmlns:wps="http://schemas.microsoft.com/office/word/2010/wordprocessingShape" mc:Ignorable="w14 w15 w16se wp14">
   <w:p>
     <w:pPr>
       <w:pStyle w:val="Piedepgina"/>
@@ -1790,7 +1901,7 @@
 </file>
 
 <file path=word/footer3.xml><?xml version="1.0" encoding="utf-8"?>
-<w:ftr xmlns:wpc="http://schemas.microsoft.com/office/word/2010/wordprocessingCanvas" xmlns:cx="http://schemas.microsoft.com/office/drawing/2014/chartex" xmlns:cx1="http://schemas.microsoft.com/office/drawing/2015/9/8/chartex" xmlns:cx2="http://schemas.microsoft.com/office/drawing/2015/10/21/chartex" xmlns:cx3="http://schemas.microsoft.com/office/drawing/2016/5/9/chartex" xmlns:cx4="http://schemas.microsoft.com/office/drawing/2016/5/10/chartex" xmlns:cx5="http://schemas.microsoft.com/office/drawing/2016/5/11/chartex" xmlns:mc="http://schemas.openxmlformats.org/markup-compatibility/2006" xmlns:o="urn:schemas-microsoft-com:office:office" xmlns:r="http://schemas.openxmlformats.org/officeDocument/2006/relationships" xmlns:m="http://schemas.openxmlformats.org/officeDocument/2006/math" xmlns:v="urn:schemas-microsoft-com:vml" xmlns:wp14="http://schemas.microsoft.com/office/word/2010/wordprocessingDrawing" xmlns:wp="http://schemas.openxmlformats.org/drawingml/2006/wordprocessingDrawing" xmlns:w10="urn:schemas-microsoft-com:office:word" xmlns:w="http://schemas.openxmlformats.org/wordprocessingml/2006/main" xmlns:w14="http://schemas.microsoft.com/office/word/2010/wordml" xmlns:w15="http://schemas.microsoft.com/office/word/2012/wordml" xmlns:w16se="http://schemas.microsoft.com/office/word/2015/wordml/symex" xmlns:wpg="http://schemas.microsoft.com/office/word/2010/wordprocessingGroup" xmlns:wpi="http://schemas.microsoft.com/office/word/2010/wordprocessingInk" xmlns:wne="http://schemas.microsoft.com/office/word/2006/wordml" xmlns:wps="http://schemas.microsoft.com/office/word/2010/wordprocessingShape" mc:Ignorable="w14 w15 w16se wp14">
+<w:ftr xmlns:wpc="http://schemas.microsoft.com/office/word/2010/wordprocessingCanvas" xmlns:cx="http://schemas.microsoft.com/office/drawing/2014/chartex" xmlns:cx1="http://schemas.microsoft.com/office/drawing/2015/9/8/chartex" xmlns:cx2="http://schemas.microsoft.com/office/drawing/2015/10/21/chartex" xmlns:cx3="http://schemas.microsoft.com/office/drawing/2016/5/9/chartex" xmlns:cx4="http://schemas.microsoft.com/office/drawing/2016/5/10/chartex" xmlns:cx5="http://schemas.microsoft.com/office/drawing/2016/5/11/chartex" xmlns:cx6="http://schemas.microsoft.com/office/drawing/2016/5/12/chartex" xmlns:cx7="http://schemas.microsoft.com/office/drawing/2016/5/13/chartex" xmlns:cx8="http://schemas.microsoft.com/office/drawing/2016/5/14/chartex" xmlns:mc="http://schemas.openxmlformats.org/markup-compatibility/2006" xmlns:o="urn:schemas-microsoft-com:office:office" xmlns:r="http://schemas.openxmlformats.org/officeDocument/2006/relationships" xmlns:m="http://schemas.openxmlformats.org/officeDocument/2006/math" xmlns:v="urn:schemas-microsoft-com:vml" xmlns:wp14="http://schemas.microsoft.com/office/word/2010/wordprocessingDrawing" xmlns:wp="http://schemas.openxmlformats.org/drawingml/2006/wordprocessingDrawing" xmlns:w10="urn:schemas-microsoft-com:office:word" xmlns:w="http://schemas.openxmlformats.org/wordprocessingml/2006/main" xmlns:w14="http://schemas.microsoft.com/office/word/2010/wordml" xmlns:w15="http://schemas.microsoft.com/office/word/2012/wordml" xmlns:w16se="http://schemas.microsoft.com/office/word/2015/wordml/symex" xmlns:wpg="http://schemas.microsoft.com/office/word/2010/wordprocessingGroup" xmlns:wpi="http://schemas.microsoft.com/office/word/2010/wordprocessingInk" xmlns:wne="http://schemas.microsoft.com/office/word/2006/wordml" xmlns:wps="http://schemas.microsoft.com/office/word/2010/wordprocessingShape" mc:Ignorable="w14 w15 w16se wp14">
   <w:p>
     <w:pPr>
       <w:pStyle w:val="Piedepgina"/>
@@ -1800,7 +1911,7 @@
 </file>
 
 <file path=word/footnotes.xml><?xml version="1.0" encoding="utf-8"?>
-<w:footnotes xmlns:wpc="http://schemas.microsoft.com/office/word/2010/wordprocessingCanvas" xmlns:cx="http://schemas.microsoft.com/office/drawing/2014/chartex" xmlns:cx1="http://schemas.microsoft.com/office/drawing/2015/9/8/chartex" xmlns:cx2="http://schemas.microsoft.com/office/drawing/2015/10/21/chartex" xmlns:cx3="http://schemas.microsoft.com/office/drawing/2016/5/9/chartex" xmlns:cx4="http://schemas.microsoft.com/office/drawing/2016/5/10/chartex" xmlns:cx5="http://schemas.microsoft.com/office/drawing/2016/5/11/chartex" xmlns:mc="http://schemas.openxmlformats.org/markup-compatibility/2006" xmlns:o="urn:schemas-microsoft-com:office:office" xmlns:r="http://schemas.openxmlformats.org/officeDocument/2006/relationships" xmlns:m="http://schemas.openxmlformats.org/officeDocument/2006/math" xmlns:v="urn:schemas-microsoft-com:vml" xmlns:wp14="http://schemas.microsoft.com/office/word/2010/wordprocessingDrawing" xmlns:wp="http://schemas.openxmlformats.org/drawingml/2006/wordprocessingDrawing" xmlns:w10="urn:schemas-microsoft-com:office:word" xmlns:w="http://schemas.openxmlformats.org/wordprocessingml/2006/main" xmlns:w14="http://schemas.microsoft.com/office/word/2010/wordml" xmlns:w15="http://schemas.microsoft.com/office/word/2012/wordml" xmlns:w16se="http://schemas.microsoft.com/office/word/2015/wordml/symex" xmlns:wpg="http://schemas.microsoft.com/office/word/2010/wordprocessingGroup" xmlns:wpi="http://schemas.microsoft.com/office/word/2010/wordprocessingInk" xmlns:wne="http://schemas.microsoft.com/office/word/2006/wordml" xmlns:wps="http://schemas.microsoft.com/office/word/2010/wordprocessingShape" mc:Ignorable="w14 w15 w16se wp14">
+<w:footnotes xmlns:wpc="http://schemas.microsoft.com/office/word/2010/wordprocessingCanvas" xmlns:cx="http://schemas.microsoft.com/office/drawing/2014/chartex" xmlns:cx1="http://schemas.microsoft.com/office/drawing/2015/9/8/chartex" xmlns:cx2="http://schemas.microsoft.com/office/drawing/2015/10/21/chartex" xmlns:cx3="http://schemas.microsoft.com/office/drawing/2016/5/9/chartex" xmlns:cx4="http://schemas.microsoft.com/office/drawing/2016/5/10/chartex" xmlns:cx5="http://schemas.microsoft.com/office/drawing/2016/5/11/chartex" xmlns:cx6="http://schemas.microsoft.com/office/drawing/2016/5/12/chartex" xmlns:cx7="http://schemas.microsoft.com/office/drawing/2016/5/13/chartex" xmlns:cx8="http://schemas.microsoft.com/office/drawing/2016/5/14/chartex" xmlns:mc="http://schemas.openxmlformats.org/markup-compatibility/2006" xmlns:o="urn:schemas-microsoft-com:office:office" xmlns:r="http://schemas.openxmlformats.org/officeDocument/2006/relationships" xmlns:m="http://schemas.openxmlformats.org/officeDocument/2006/math" xmlns:v="urn:schemas-microsoft-com:vml" xmlns:wp14="http://schemas.microsoft.com/office/word/2010/wordprocessingDrawing" xmlns:wp="http://schemas.openxmlformats.org/drawingml/2006/wordprocessingDrawing" xmlns:w10="urn:schemas-microsoft-com:office:word" xmlns:w="http://schemas.openxmlformats.org/wordprocessingml/2006/main" xmlns:w14="http://schemas.microsoft.com/office/word/2010/wordml" xmlns:w15="http://schemas.microsoft.com/office/word/2012/wordml" xmlns:w16se="http://schemas.microsoft.com/office/word/2015/wordml/symex" xmlns:wpg="http://schemas.microsoft.com/office/word/2010/wordprocessingGroup" xmlns:wpi="http://schemas.microsoft.com/office/word/2010/wordprocessingInk" xmlns:wne="http://schemas.microsoft.com/office/word/2006/wordml" xmlns:wps="http://schemas.microsoft.com/office/word/2010/wordprocessingShape" mc:Ignorable="w14 w15 w16se wp14">
   <w:footnote w:type="separator" w:id="-1">
     <w:p>
       <w:pPr>
@@ -1825,7 +1936,7 @@
 </file>
 
 <file path=word/header1.xml><?xml version="1.0" encoding="utf-8"?>
-<w:hdr xmlns:wpc="http://schemas.microsoft.com/office/word/2010/wordprocessingCanvas" xmlns:cx="http://schemas.microsoft.com/office/drawing/2014/chartex" xmlns:cx1="http://schemas.microsoft.com/office/drawing/2015/9/8/chartex" xmlns:cx2="http://schemas.microsoft.com/office/drawing/2015/10/21/chartex" xmlns:cx3="http://schemas.microsoft.com/office/drawing/2016/5/9/chartex" xmlns:cx4="http://schemas.microsoft.com/office/drawing/2016/5/10/chartex" xmlns:cx5="http://schemas.microsoft.com/office/drawing/2016/5/11/chartex" xmlns:mc="http://schemas.openxmlformats.org/markup-compatibility/2006" xmlns:o="urn:schemas-microsoft-com:office:office" xmlns:r="http://schemas.openxmlformats.org/officeDocument/2006/relationships" xmlns:m="http://schemas.openxmlformats.org/officeDocument/2006/math" xmlns:v="urn:schemas-microsoft-com:vml" xmlns:wp14="http://schemas.microsoft.com/office/word/2010/wordprocessingDrawing" xmlns:wp="http://schemas.openxmlformats.org/drawingml/2006/wordprocessingDrawing" xmlns:w10="urn:schemas-microsoft-com:office:word" xmlns:w="http://schemas.openxmlformats.org/wordprocessingml/2006/main" xmlns:w14="http://schemas.microsoft.com/office/word/2010/wordml" xmlns:w15="http://schemas.microsoft.com/office/word/2012/wordml" xmlns:w16se="http://schemas.microsoft.com/office/word/2015/wordml/symex" xmlns:wpg="http://schemas.microsoft.com/office/word/2010/wordprocessingGroup" xmlns:wpi="http://schemas.microsoft.com/office/word/2010/wordprocessingInk" xmlns:wne="http://schemas.microsoft.com/office/word/2006/wordml" xmlns:wps="http://schemas.microsoft.com/office/word/2010/wordprocessingShape" mc:Ignorable="w14 w15 w16se wp14">
+<w:hdr xmlns:wpc="http://schemas.microsoft.com/office/word/2010/wordprocessingCanvas" xmlns:cx="http://schemas.microsoft.com/office/drawing/2014/chartex" xmlns:cx1="http://schemas.microsoft.com/office/drawing/2015/9/8/chartex" xmlns:cx2="http://schemas.microsoft.com/office/drawing/2015/10/21/chartex" xmlns:cx3="http://schemas.microsoft.com/office/drawing/2016/5/9/chartex" xmlns:cx4="http://schemas.microsoft.com/office/drawing/2016/5/10/chartex" xmlns:cx5="http://schemas.microsoft.com/office/drawing/2016/5/11/chartex" xmlns:cx6="http://schemas.microsoft.com/office/drawing/2016/5/12/chartex" xmlns:cx7="http://schemas.microsoft.com/office/drawing/2016/5/13/chartex" xmlns:cx8="http://schemas.microsoft.com/office/drawing/2016/5/14/chartex" xmlns:mc="http://schemas.openxmlformats.org/markup-compatibility/2006" xmlns:o="urn:schemas-microsoft-com:office:office" xmlns:r="http://schemas.openxmlformats.org/officeDocument/2006/relationships" xmlns:m="http://schemas.openxmlformats.org/officeDocument/2006/math" xmlns:v="urn:schemas-microsoft-com:vml" xmlns:wp14="http://schemas.microsoft.com/office/word/2010/wordprocessingDrawing" xmlns:wp="http://schemas.openxmlformats.org/drawingml/2006/wordprocessingDrawing" xmlns:w10="urn:schemas-microsoft-com:office:word" xmlns:w="http://schemas.openxmlformats.org/wordprocessingml/2006/main" xmlns:w14="http://schemas.microsoft.com/office/word/2010/wordml" xmlns:w15="http://schemas.microsoft.com/office/word/2012/wordml" xmlns:w16se="http://schemas.microsoft.com/office/word/2015/wordml/symex" xmlns:wpg="http://schemas.microsoft.com/office/word/2010/wordprocessingGroup" xmlns:wpi="http://schemas.microsoft.com/office/word/2010/wordprocessingInk" xmlns:wne="http://schemas.microsoft.com/office/word/2006/wordml" xmlns:wps="http://schemas.microsoft.com/office/word/2010/wordprocessingShape" mc:Ignorable="w14 w15 w16se wp14">
   <w:p>
     <w:pPr>
       <w:pStyle w:val="Encabezado"/>
@@ -1866,7 +1977,7 @@
 </file>
 
 <file path=word/header2.xml><?xml version="1.0" encoding="utf-8"?>
-<w:hdr xmlns:wpc="http://schemas.microsoft.com/office/word/2010/wordprocessingCanvas" xmlns:cx="http://schemas.microsoft.com/office/drawing/2014/chartex" xmlns:cx1="http://schemas.microsoft.com/office/drawing/2015/9/8/chartex" xmlns:cx2="http://schemas.microsoft.com/office/drawing/2015/10/21/chartex" xmlns:cx3="http://schemas.microsoft.com/office/drawing/2016/5/9/chartex" xmlns:cx4="http://schemas.microsoft.com/office/drawing/2016/5/10/chartex" xmlns:cx5="http://schemas.microsoft.com/office/drawing/2016/5/11/chartex" xmlns:mc="http://schemas.openxmlformats.org/markup-compatibility/2006" xmlns:o="urn:schemas-microsoft-com:office:office" xmlns:r="http://schemas.openxmlformats.org/officeDocument/2006/relationships" xmlns:m="http://schemas.openxmlformats.org/officeDocument/2006/math" xmlns:v="urn:schemas-microsoft-com:vml" xmlns:wp14="http://schemas.microsoft.com/office/word/2010/wordprocessingDrawing" xmlns:wp="http://schemas.openxmlformats.org/drawingml/2006/wordprocessingDrawing" xmlns:w10="urn:schemas-microsoft-com:office:word" xmlns:w="http://schemas.openxmlformats.org/wordprocessingml/2006/main" xmlns:w14="http://schemas.microsoft.com/office/word/2010/wordml" xmlns:w15="http://schemas.microsoft.com/office/word/2012/wordml" xmlns:w16se="http://schemas.microsoft.com/office/word/2015/wordml/symex" xmlns:wpg="http://schemas.microsoft.com/office/word/2010/wordprocessingGroup" xmlns:wpi="http://schemas.microsoft.com/office/word/2010/wordprocessingInk" xmlns:wne="http://schemas.microsoft.com/office/word/2006/wordml" xmlns:wps="http://schemas.microsoft.com/office/word/2010/wordprocessingShape" mc:Ignorable="w14 w15 w16se wp14">
+<w:hdr xmlns:wpc="http://schemas.microsoft.com/office/word/2010/wordprocessingCanvas" xmlns:cx="http://schemas.microsoft.com/office/drawing/2014/chartex" xmlns:cx1="http://schemas.microsoft.com/office/drawing/2015/9/8/chartex" xmlns:cx2="http://schemas.microsoft.com/office/drawing/2015/10/21/chartex" xmlns:cx3="http://schemas.microsoft.com/office/drawing/2016/5/9/chartex" xmlns:cx4="http://schemas.microsoft.com/office/drawing/2016/5/10/chartex" xmlns:cx5="http://schemas.microsoft.com/office/drawing/2016/5/11/chartex" xmlns:cx6="http://schemas.microsoft.com/office/drawing/2016/5/12/chartex" xmlns:cx7="http://schemas.microsoft.com/office/drawing/2016/5/13/chartex" xmlns:cx8="http://schemas.microsoft.com/office/drawing/2016/5/14/chartex" xmlns:mc="http://schemas.openxmlformats.org/markup-compatibility/2006" xmlns:o="urn:schemas-microsoft-com:office:office" xmlns:r="http://schemas.openxmlformats.org/officeDocument/2006/relationships" xmlns:m="http://schemas.openxmlformats.org/officeDocument/2006/math" xmlns:v="urn:schemas-microsoft-com:vml" xmlns:wp14="http://schemas.microsoft.com/office/word/2010/wordprocessingDrawing" xmlns:wp="http://schemas.openxmlformats.org/drawingml/2006/wordprocessingDrawing" xmlns:w10="urn:schemas-microsoft-com:office:word" xmlns:w="http://schemas.openxmlformats.org/wordprocessingml/2006/main" xmlns:w14="http://schemas.microsoft.com/office/word/2010/wordml" xmlns:w15="http://schemas.microsoft.com/office/word/2012/wordml" xmlns:w16se="http://schemas.microsoft.com/office/word/2015/wordml/symex" xmlns:wpg="http://schemas.microsoft.com/office/word/2010/wordprocessingGroup" xmlns:wpi="http://schemas.microsoft.com/office/word/2010/wordprocessingInk" xmlns:wne="http://schemas.microsoft.com/office/word/2006/wordml" xmlns:wps="http://schemas.microsoft.com/office/word/2010/wordprocessingShape" mc:Ignorable="w14 w15 w16se wp14">
   <w:p>
     <w:pPr>
       <w:pStyle w:val="Encabezado"/>
@@ -1962,7 +2073,7 @@
 </file>
 
 <file path=word/header3.xml><?xml version="1.0" encoding="utf-8"?>
-<w:hdr xmlns:wpc="http://schemas.microsoft.com/office/word/2010/wordprocessingCanvas" xmlns:cx="http://schemas.microsoft.com/office/drawing/2014/chartex" xmlns:cx1="http://schemas.microsoft.com/office/drawing/2015/9/8/chartex" xmlns:cx2="http://schemas.microsoft.com/office/drawing/2015/10/21/chartex" xmlns:cx3="http://schemas.microsoft.com/office/drawing/2016/5/9/chartex" xmlns:cx4="http://schemas.microsoft.com/office/drawing/2016/5/10/chartex" xmlns:cx5="http://schemas.microsoft.com/office/drawing/2016/5/11/chartex" xmlns:mc="http://schemas.openxmlformats.org/markup-compatibility/2006" xmlns:o="urn:schemas-microsoft-com:office:office" xmlns:r="http://schemas.openxmlformats.org/officeDocument/2006/relationships" xmlns:m="http://schemas.openxmlformats.org/officeDocument/2006/math" xmlns:v="urn:schemas-microsoft-com:vml" xmlns:wp14="http://schemas.microsoft.com/office/word/2010/wordprocessingDrawing" xmlns:wp="http://schemas.openxmlformats.org/drawingml/2006/wordprocessingDrawing" xmlns:w10="urn:schemas-microsoft-com:office:word" xmlns:w="http://schemas.openxmlformats.org/wordprocessingml/2006/main" xmlns:w14="http://schemas.microsoft.com/office/word/2010/wordml" xmlns:w15="http://schemas.microsoft.com/office/word/2012/wordml" xmlns:w16se="http://schemas.microsoft.com/office/word/2015/wordml/symex" xmlns:wpg="http://schemas.microsoft.com/office/word/2010/wordprocessingGroup" xmlns:wpi="http://schemas.microsoft.com/office/word/2010/wordprocessingInk" xmlns:wne="http://schemas.microsoft.com/office/word/2006/wordml" xmlns:wps="http://schemas.microsoft.com/office/word/2010/wordprocessingShape" mc:Ignorable="w14 w15 w16se wp14">
+<w:hdr xmlns:wpc="http://schemas.microsoft.com/office/word/2010/wordprocessingCanvas" xmlns:cx="http://schemas.microsoft.com/office/drawing/2014/chartex" xmlns:cx1="http://schemas.microsoft.com/office/drawing/2015/9/8/chartex" xmlns:cx2="http://schemas.microsoft.com/office/drawing/2015/10/21/chartex" xmlns:cx3="http://schemas.microsoft.com/office/drawing/2016/5/9/chartex" xmlns:cx4="http://schemas.microsoft.com/office/drawing/2016/5/10/chartex" xmlns:cx5="http://schemas.microsoft.com/office/drawing/2016/5/11/chartex" xmlns:cx6="http://schemas.microsoft.com/office/drawing/2016/5/12/chartex" xmlns:cx7="http://schemas.microsoft.com/office/drawing/2016/5/13/chartex" xmlns:cx8="http://schemas.microsoft.com/office/drawing/2016/5/14/chartex" xmlns:mc="http://schemas.openxmlformats.org/markup-compatibility/2006" xmlns:o="urn:schemas-microsoft-com:office:office" xmlns:r="http://schemas.openxmlformats.org/officeDocument/2006/relationships" xmlns:m="http://schemas.openxmlformats.org/officeDocument/2006/math" xmlns:v="urn:schemas-microsoft-com:vml" xmlns:wp14="http://schemas.microsoft.com/office/word/2010/wordprocessingDrawing" xmlns:wp="http://schemas.openxmlformats.org/drawingml/2006/wordprocessingDrawing" xmlns:w10="urn:schemas-microsoft-com:office:word" xmlns:w="http://schemas.openxmlformats.org/wordprocessingml/2006/main" xmlns:w14="http://schemas.microsoft.com/office/word/2010/wordml" xmlns:w15="http://schemas.microsoft.com/office/word/2012/wordml" xmlns:w16se="http://schemas.microsoft.com/office/word/2015/wordml/symex" xmlns:wpg="http://schemas.microsoft.com/office/word/2010/wordprocessingGroup" xmlns:wpi="http://schemas.microsoft.com/office/word/2010/wordprocessingInk" xmlns:wne="http://schemas.microsoft.com/office/word/2006/wordml" xmlns:wps="http://schemas.microsoft.com/office/word/2010/wordprocessingShape" mc:Ignorable="w14 w15 w16se wp14">
   <w:p>
     <w:pPr>
       <w:pStyle w:val="Encabezado"/>
@@ -2003,7 +2114,7 @@
 </file>
 
 <file path=word/header4.xml><?xml version="1.0" encoding="utf-8"?>
-<w:hdr xmlns:wpc="http://schemas.microsoft.com/office/word/2010/wordprocessingCanvas" xmlns:cx="http://schemas.microsoft.com/office/drawing/2014/chartex" xmlns:cx1="http://schemas.microsoft.com/office/drawing/2015/9/8/chartex" xmlns:cx2="http://schemas.microsoft.com/office/drawing/2015/10/21/chartex" xmlns:cx3="http://schemas.microsoft.com/office/drawing/2016/5/9/chartex" xmlns:cx4="http://schemas.microsoft.com/office/drawing/2016/5/10/chartex" xmlns:cx5="http://schemas.microsoft.com/office/drawing/2016/5/11/chartex" xmlns:mc="http://schemas.openxmlformats.org/markup-compatibility/2006" xmlns:o="urn:schemas-microsoft-com:office:office" xmlns:r="http://schemas.openxmlformats.org/officeDocument/2006/relationships" xmlns:m="http://schemas.openxmlformats.org/officeDocument/2006/math" xmlns:v="urn:schemas-microsoft-com:vml" xmlns:wp14="http://schemas.microsoft.com/office/word/2010/wordprocessingDrawing" xmlns:wp="http://schemas.openxmlformats.org/drawingml/2006/wordprocessingDrawing" xmlns:w10="urn:schemas-microsoft-com:office:word" xmlns:w="http://schemas.openxmlformats.org/wordprocessingml/2006/main" xmlns:w14="http://schemas.microsoft.com/office/word/2010/wordml" xmlns:w15="http://schemas.microsoft.com/office/word/2012/wordml" xmlns:w16se="http://schemas.microsoft.com/office/word/2015/wordml/symex" xmlns:wpg="http://schemas.microsoft.com/office/word/2010/wordprocessingGroup" xmlns:wpi="http://schemas.microsoft.com/office/word/2010/wordprocessingInk" xmlns:wne="http://schemas.microsoft.com/office/word/2006/wordml" xmlns:wps="http://schemas.microsoft.com/office/word/2010/wordprocessingShape" mc:Ignorable="w14 w15 w16se wp14">
+<w:hdr xmlns:wpc="http://schemas.microsoft.com/office/word/2010/wordprocessingCanvas" xmlns:cx="http://schemas.microsoft.com/office/drawing/2014/chartex" xmlns:cx1="http://schemas.microsoft.com/office/drawing/2015/9/8/chartex" xmlns:cx2="http://schemas.microsoft.com/office/drawing/2015/10/21/chartex" xmlns:cx3="http://schemas.microsoft.com/office/drawing/2016/5/9/chartex" xmlns:cx4="http://schemas.microsoft.com/office/drawing/2016/5/10/chartex" xmlns:cx5="http://schemas.microsoft.com/office/drawing/2016/5/11/chartex" xmlns:cx6="http://schemas.microsoft.com/office/drawing/2016/5/12/chartex" xmlns:cx7="http://schemas.microsoft.com/office/drawing/2016/5/13/chartex" xmlns:cx8="http://schemas.microsoft.com/office/drawing/2016/5/14/chartex" xmlns:mc="http://schemas.openxmlformats.org/markup-compatibility/2006" xmlns:o="urn:schemas-microsoft-com:office:office" xmlns:r="http://schemas.openxmlformats.org/officeDocument/2006/relationships" xmlns:m="http://schemas.openxmlformats.org/officeDocument/2006/math" xmlns:v="urn:schemas-microsoft-com:vml" xmlns:wp14="http://schemas.microsoft.com/office/word/2010/wordprocessingDrawing" xmlns:wp="http://schemas.openxmlformats.org/drawingml/2006/wordprocessingDrawing" xmlns:w10="urn:schemas-microsoft-com:office:word" xmlns:w="http://schemas.openxmlformats.org/wordprocessingml/2006/main" xmlns:w14="http://schemas.microsoft.com/office/word/2010/wordml" xmlns:w15="http://schemas.microsoft.com/office/word/2012/wordml" xmlns:w16se="http://schemas.microsoft.com/office/word/2015/wordml/symex" xmlns:wpg="http://schemas.microsoft.com/office/word/2010/wordprocessingGroup" xmlns:wpi="http://schemas.microsoft.com/office/word/2010/wordprocessingInk" xmlns:wne="http://schemas.microsoft.com/office/word/2006/wordml" xmlns:wps="http://schemas.microsoft.com/office/word/2010/wordprocessingShape" mc:Ignorable="w14 w15 w16se wp14">
   <w:p>
     <w:pPr>
       <w:pStyle w:val="Encabezado"/>
@@ -2044,7 +2155,7 @@
 </file>
 
 <file path=word/header5.xml><?xml version="1.0" encoding="utf-8"?>
-<w:hdr xmlns:wpc="http://schemas.microsoft.com/office/word/2010/wordprocessingCanvas" xmlns:cx="http://schemas.microsoft.com/office/drawing/2014/chartex" xmlns:cx1="http://schemas.microsoft.com/office/drawing/2015/9/8/chartex" xmlns:cx2="http://schemas.microsoft.com/office/drawing/2015/10/21/chartex" xmlns:cx3="http://schemas.microsoft.com/office/drawing/2016/5/9/chartex" xmlns:cx4="http://schemas.microsoft.com/office/drawing/2016/5/10/chartex" xmlns:cx5="http://schemas.microsoft.com/office/drawing/2016/5/11/chartex" xmlns:mc="http://schemas.openxmlformats.org/markup-compatibility/2006" xmlns:o="urn:schemas-microsoft-com:office:office" xmlns:r="http://schemas.openxmlformats.org/officeDocument/2006/relationships" xmlns:m="http://schemas.openxmlformats.org/officeDocument/2006/math" xmlns:v="urn:schemas-microsoft-com:vml" xmlns:wp14="http://schemas.microsoft.com/office/word/2010/wordprocessingDrawing" xmlns:wp="http://schemas.openxmlformats.org/drawingml/2006/wordprocessingDrawing" xmlns:w10="urn:schemas-microsoft-com:office:word" xmlns:w="http://schemas.openxmlformats.org/wordprocessingml/2006/main" xmlns:w14="http://schemas.microsoft.com/office/word/2010/wordml" xmlns:w15="http://schemas.microsoft.com/office/word/2012/wordml" xmlns:w16se="http://schemas.microsoft.com/office/word/2015/wordml/symex" xmlns:wpg="http://schemas.microsoft.com/office/word/2010/wordprocessingGroup" xmlns:wpi="http://schemas.microsoft.com/office/word/2010/wordprocessingInk" xmlns:wne="http://schemas.microsoft.com/office/word/2006/wordml" xmlns:wps="http://schemas.microsoft.com/office/word/2010/wordprocessingShape" mc:Ignorable="w14 w15 w16se wp14">
+<w:hdr xmlns:wpc="http://schemas.microsoft.com/office/word/2010/wordprocessingCanvas" xmlns:cx="http://schemas.microsoft.com/office/drawing/2014/chartex" xmlns:cx1="http://schemas.microsoft.com/office/drawing/2015/9/8/chartex" xmlns:cx2="http://schemas.microsoft.com/office/drawing/2015/10/21/chartex" xmlns:cx3="http://schemas.microsoft.com/office/drawing/2016/5/9/chartex" xmlns:cx4="http://schemas.microsoft.com/office/drawing/2016/5/10/chartex" xmlns:cx5="http://schemas.microsoft.com/office/drawing/2016/5/11/chartex" xmlns:cx6="http://schemas.microsoft.com/office/drawing/2016/5/12/chartex" xmlns:cx7="http://schemas.microsoft.com/office/drawing/2016/5/13/chartex" xmlns:cx8="http://schemas.microsoft.com/office/drawing/2016/5/14/chartex" xmlns:mc="http://schemas.openxmlformats.org/markup-compatibility/2006" xmlns:o="urn:schemas-microsoft-com:office:office" xmlns:r="http://schemas.openxmlformats.org/officeDocument/2006/relationships" xmlns:m="http://schemas.openxmlformats.org/officeDocument/2006/math" xmlns:v="urn:schemas-microsoft-com:vml" xmlns:wp14="http://schemas.microsoft.com/office/word/2010/wordprocessingDrawing" xmlns:wp="http://schemas.openxmlformats.org/drawingml/2006/wordprocessingDrawing" xmlns:w10="urn:schemas-microsoft-com:office:word" xmlns:w="http://schemas.openxmlformats.org/wordprocessingml/2006/main" xmlns:w14="http://schemas.microsoft.com/office/word/2010/wordml" xmlns:w15="http://schemas.microsoft.com/office/word/2012/wordml" xmlns:w16se="http://schemas.microsoft.com/office/word/2015/wordml/symex" xmlns:wpg="http://schemas.microsoft.com/office/word/2010/wordprocessingGroup" xmlns:wpi="http://schemas.microsoft.com/office/word/2010/wordprocessingInk" xmlns:wne="http://schemas.microsoft.com/office/word/2006/wordml" xmlns:wps="http://schemas.microsoft.com/office/word/2010/wordprocessingShape" mc:Ignorable="w14 w15 w16se wp14">
   <w:p>
     <w:pPr>
       <w:pStyle w:val="Encabezado"/>
@@ -2140,7 +2251,7 @@
 </file>
 
 <file path=word/header6.xml><?xml version="1.0" encoding="utf-8"?>
-<w:hdr xmlns:wpc="http://schemas.microsoft.com/office/word/2010/wordprocessingCanvas" xmlns:cx="http://schemas.microsoft.com/office/drawing/2014/chartex" xmlns:cx1="http://schemas.microsoft.com/office/drawing/2015/9/8/chartex" xmlns:cx2="http://schemas.microsoft.com/office/drawing/2015/10/21/chartex" xmlns:cx3="http://schemas.microsoft.com/office/drawing/2016/5/9/chartex" xmlns:cx4="http://schemas.microsoft.com/office/drawing/2016/5/10/chartex" xmlns:cx5="http://schemas.microsoft.com/office/drawing/2016/5/11/chartex" xmlns:mc="http://schemas.openxmlformats.org/markup-compatibility/2006" xmlns:o="urn:schemas-microsoft-com:office:office" xmlns:r="http://schemas.openxmlformats.org/officeDocument/2006/relationships" xmlns:m="http://schemas.openxmlformats.org/officeDocument/2006/math" xmlns:v="urn:schemas-microsoft-com:vml" xmlns:wp14="http://schemas.microsoft.com/office/word/2010/wordprocessingDrawing" xmlns:wp="http://schemas.openxmlformats.org/drawingml/2006/wordprocessingDrawing" xmlns:w10="urn:schemas-microsoft-com:office:word" xmlns:w="http://schemas.openxmlformats.org/wordprocessingml/2006/main" xmlns:w14="http://schemas.microsoft.com/office/word/2010/wordml" xmlns:w15="http://schemas.microsoft.com/office/word/2012/wordml" xmlns:w16se="http://schemas.microsoft.com/office/word/2015/wordml/symex" xmlns:wpg="http://schemas.microsoft.com/office/word/2010/wordprocessingGroup" xmlns:wpi="http://schemas.microsoft.com/office/word/2010/wordprocessingInk" xmlns:wne="http://schemas.microsoft.com/office/word/2006/wordml" xmlns:wps="http://schemas.microsoft.com/office/word/2010/wordprocessingShape" mc:Ignorable="w14 w15 w16se wp14">
+<w:hdr xmlns:wpc="http://schemas.microsoft.com/office/word/2010/wordprocessingCanvas" xmlns:cx="http://schemas.microsoft.com/office/drawing/2014/chartex" xmlns:cx1="http://schemas.microsoft.com/office/drawing/2015/9/8/chartex" xmlns:cx2="http://schemas.microsoft.com/office/drawing/2015/10/21/chartex" xmlns:cx3="http://schemas.microsoft.com/office/drawing/2016/5/9/chartex" xmlns:cx4="http://schemas.microsoft.com/office/drawing/2016/5/10/chartex" xmlns:cx5="http://schemas.microsoft.com/office/drawing/2016/5/11/chartex" xmlns:cx6="http://schemas.microsoft.com/office/drawing/2016/5/12/chartex" xmlns:cx7="http://schemas.microsoft.com/office/drawing/2016/5/13/chartex" xmlns:cx8="http://schemas.microsoft.com/office/drawing/2016/5/14/chartex" xmlns:mc="http://schemas.openxmlformats.org/markup-compatibility/2006" xmlns:o="urn:schemas-microsoft-com:office:office" xmlns:r="http://schemas.openxmlformats.org/officeDocument/2006/relationships" xmlns:m="http://schemas.openxmlformats.org/officeDocument/2006/math" xmlns:v="urn:schemas-microsoft-com:vml" xmlns:wp14="http://schemas.microsoft.com/office/word/2010/wordprocessingDrawing" xmlns:wp="http://schemas.openxmlformats.org/drawingml/2006/wordprocessingDrawing" xmlns:w10="urn:schemas-microsoft-com:office:word" xmlns:w="http://schemas.openxmlformats.org/wordprocessingml/2006/main" xmlns:w14="http://schemas.microsoft.com/office/word/2010/wordml" xmlns:w15="http://schemas.microsoft.com/office/word/2012/wordml" xmlns:w16se="http://schemas.microsoft.com/office/word/2015/wordml/symex" xmlns:wpg="http://schemas.microsoft.com/office/word/2010/wordprocessingGroup" xmlns:wpi="http://schemas.microsoft.com/office/word/2010/wordprocessingInk" xmlns:wne="http://schemas.microsoft.com/office/word/2006/wordml" xmlns:wps="http://schemas.microsoft.com/office/word/2010/wordprocessingShape" mc:Ignorable="w14 w15 w16se wp14">
   <w:p>
     <w:pPr>
       <w:pStyle w:val="Encabezado"/>
@@ -2181,7 +2292,7 @@
 </file>
 
 <file path=word/numbering.xml><?xml version="1.0" encoding="utf-8"?>
-<w:numbering xmlns:wpc="http://schemas.microsoft.com/office/word/2010/wordprocessingCanvas" xmlns:cx="http://schemas.microsoft.com/office/drawing/2014/chartex" xmlns:cx1="http://schemas.microsoft.com/office/drawing/2015/9/8/chartex" xmlns:cx2="http://schemas.microsoft.com/office/drawing/2015/10/21/chartex" xmlns:cx3="http://schemas.microsoft.com/office/drawing/2016/5/9/chartex" xmlns:cx4="http://schemas.microsoft.com/office/drawing/2016/5/10/chartex" xmlns:cx5="http://schemas.microsoft.com/office/drawing/2016/5/11/chartex" xmlns:mc="http://schemas.openxmlformats.org/markup-compatibility/2006" xmlns:o="urn:schemas-microsoft-com:office:office" xmlns:r="http://schemas.openxmlformats.org/officeDocument/2006/relationships" xmlns:m="http://schemas.openxmlformats.org/officeDocument/2006/math" xmlns:v="urn:schemas-microsoft-com:vml" xmlns:wp14="http://schemas.microsoft.com/office/word/2010/wordprocessingDrawing" xmlns:wp="http://schemas.openxmlformats.org/drawingml/2006/wordprocessingDrawing" xmlns:w10="urn:schemas-microsoft-com:office:word" xmlns:w="http://schemas.openxmlformats.org/wordprocessingml/2006/main" xmlns:w14="http://schemas.microsoft.com/office/word/2010/wordml" xmlns:w15="http://schemas.microsoft.com/office/word/2012/wordml" xmlns:w16se="http://schemas.microsoft.com/office/word/2015/wordml/symex" xmlns:wpg="http://schemas.microsoft.com/office/word/2010/wordprocessingGroup" xmlns:wpi="http://schemas.microsoft.com/office/word/2010/wordprocessingInk" xmlns:wne="http://schemas.microsoft.com/office/word/2006/wordml" xmlns:wps="http://schemas.microsoft.com/office/word/2010/wordprocessingShape" mc:Ignorable="w14 w15 w16se wp14">
+<w:numbering xmlns:wpc="http://schemas.microsoft.com/office/word/2010/wordprocessingCanvas" xmlns:cx="http://schemas.microsoft.com/office/drawing/2014/chartex" xmlns:cx1="http://schemas.microsoft.com/office/drawing/2015/9/8/chartex" xmlns:cx2="http://schemas.microsoft.com/office/drawing/2015/10/21/chartex" xmlns:cx3="http://schemas.microsoft.com/office/drawing/2016/5/9/chartex" xmlns:cx4="http://schemas.microsoft.com/office/drawing/2016/5/10/chartex" xmlns:cx5="http://schemas.microsoft.com/office/drawing/2016/5/11/chartex" xmlns:cx6="http://schemas.microsoft.com/office/drawing/2016/5/12/chartex" xmlns:cx7="http://schemas.microsoft.com/office/drawing/2016/5/13/chartex" xmlns:cx8="http://schemas.microsoft.com/office/drawing/2016/5/14/chartex" xmlns:mc="http://schemas.openxmlformats.org/markup-compatibility/2006" xmlns:o="urn:schemas-microsoft-com:office:office" xmlns:r="http://schemas.openxmlformats.org/officeDocument/2006/relationships" xmlns:m="http://schemas.openxmlformats.org/officeDocument/2006/math" xmlns:v="urn:schemas-microsoft-com:vml" xmlns:wp14="http://schemas.microsoft.com/office/word/2010/wordprocessingDrawing" xmlns:wp="http://schemas.openxmlformats.org/drawingml/2006/wordprocessingDrawing" xmlns:w10="urn:schemas-microsoft-com:office:word" xmlns:w="http://schemas.openxmlformats.org/wordprocessingml/2006/main" xmlns:w14="http://schemas.microsoft.com/office/word/2010/wordml" xmlns:w15="http://schemas.microsoft.com/office/word/2012/wordml" xmlns:w16se="http://schemas.microsoft.com/office/word/2015/wordml/symex" xmlns:wpg="http://schemas.microsoft.com/office/word/2010/wordprocessingGroup" xmlns:wpi="http://schemas.microsoft.com/office/word/2010/wordprocessingInk" xmlns:wne="http://schemas.microsoft.com/office/word/2006/wordml" xmlns:wps="http://schemas.microsoft.com/office/word/2010/wordprocessingShape" mc:Ignorable="w14 w15 w16se wp14">
   <w:abstractNum w:abstractNumId="0" w15:restartNumberingAfterBreak="0">
     <w:nsid w:val="270C27ED"/>
     <w:multiLevelType w:val="hybridMultilevel"/>
@@ -3077,7 +3188,7 @@
 </file>
 
 <file path=customXml/itemProps1.xml><?xml version="1.0" encoding="utf-8"?>
-<ds:datastoreItem xmlns:ds="http://schemas.openxmlformats.org/officeDocument/2006/customXml" ds:itemID="{09C2DCBB-1560-4027-B49C-8A6B0950401C}">
+<ds:datastoreItem xmlns:ds="http://schemas.openxmlformats.org/officeDocument/2006/customXml" ds:itemID="{3EF5434E-81A4-4A29-B11D-70AFCCFAC6C7}">
   <ds:schemaRefs>
     <ds:schemaRef ds:uri="http://schemas.openxmlformats.org/officeDocument/2006/bibliography"/>
   </ds:schemaRefs>

</xml_diff>

<commit_message>
bases mundial final sin esquema
</commit_message>
<xml_diff>
--- a/Mundial/BasesTorneo.docx
+++ b/Mundial/BasesTorneo.docx
@@ -289,6 +289,11 @@
     </w:p>
     <w:p>
       <w:r>
+        <w:t>En caso de que un entrenador inscriba más de un equipo al torneo, estos pueden tener 4 alumnos, siempre y cuando el entrenador tenga al menos un equipo de 3 participantes.</w:t>
+      </w:r>
+    </w:p>
+    <w:p>
+      <w:r>
         <w:t>La inscripción se realizará por equipo y no por competidor, de manera que la nómina de miembros del equipo pueda ser modificada hasta el día de la competencia a las 9:00 am. Por ello, el entrenador de cada equipo debe presentarse con el comprobante de inscripción a ratificar los miembros de su equipo.</w:t>
       </w:r>
     </w:p>
@@ -326,8 +331,6 @@
       </w:r>
     </w:p>
     <w:p>
-      <w:bookmarkStart w:id="0" w:name="_GoBack"/>
-      <w:bookmarkEnd w:id="0"/>
       <w:r>
         <w:t xml:space="preserve">Por la tarde se disputarán las dos copas de manera alternada, comenzando siempre por la de plata. Los equipos que vayan quedando eliminados de las copas tendrán la posibilidad de seguir disputando fuera de competencia los encuentros que deseen en la zona de </w:t>
       </w:r>
@@ -347,27 +350,35 @@
           <w:u w:val="single"/>
         </w:rPr>
       </w:pPr>
-      <w:r>
+    </w:p>
+    <w:p>
+      <w:pPr>
         <w:rPr>
           <w:b/>
           <w:u w:val="single"/>
         </w:rPr>
+      </w:pPr>
+      <w:r>
+        <w:rPr>
+          <w:b/>
+          <w:u w:val="single"/>
+        </w:rPr>
+        <w:lastRenderedPageBreak/>
         <w:t>Formato fase clasificatoria:</w:t>
       </w:r>
     </w:p>
     <w:p>
-      <w:pPr>
-        <w:rPr>
-          <w:noProof/>
-          <w:lang w:eastAsia="es-CL"/>
-        </w:rPr>
-      </w:pPr>
-      <w:r>
-        <w:t xml:space="preserve">Los 36 equipos participantes serán sorteados en 6 grupos de 6 equipos, y dentro de su grupo, en dos sub-grupos de 3 equipos, todo esto de manera absolutamente aleatoria. Luego serán llamados </w:t>
-      </w:r>
-      <w:r>
-        <w:lastRenderedPageBreak/>
-        <w:t xml:space="preserve">a la zona de competencia </w:t>
+      <w:r>
+        <w:t>Los 30</w:t>
+      </w:r>
+      <w:r>
+        <w:t xml:space="preserve"> equipos pa</w:t>
+      </w:r>
+      <w:r>
+        <w:t>rticipantes serán sorteados en 5</w:t>
+      </w:r>
+      <w:r>
+        <w:t xml:space="preserve"> grupos de 6 equipos, y dentro de su grupo, en dos sub-grupos de 3 equipos, todo esto de manera absolutamente aleatoria. Luego serán llamados a la zona de competencia </w:t>
       </w:r>
       <w:r>
         <w:rPr>
@@ -384,66 +395,25 @@
       </w:r>
       <w:proofErr w:type="spellEnd"/>
       <w:r>
-        <w:t xml:space="preserve"> y modificar su luchador en función de neutralizar las estrategias de sus contrincantes. Así irán pasando los grupos del 1 al 6 hasta que todos hayan presentado su luchador a los jueces y contrincantes de su grupo.  Finalizado esto habrá un leve receso para dar tiempo a los últimos grupos de realizar modificaciones. Luego, se volverá a llamar a los grupos a la zona de competencias, y combatirán por sub-grupo (según las reglas especificadas más adelante). El ganador de cada sub-grupo, clasificará directo a la copa de oro, y entre los segundos lugares de cada sub-grupo de un grupo, se hará un desempate para determinar al tercer clasificado a la copa de oro, bajo el concepto de “repechaje”. De esta manera, tanto la copa de oro como la copa de plata quedarán con 18 participantes.  La composición de nuevos grupos para las copas será la que se muestra en la imagen:</w:t>
-      </w:r>
-    </w:p>
-    <w:p>
-      <w:r>
-        <w:rPr>
-          <w:noProof/>
-          <w:lang w:eastAsia="es-CL"/>
-        </w:rPr>
-        <w:lastRenderedPageBreak/>
-        <w:drawing>
-          <wp:inline distT="0" distB="0" distL="0" distR="0" wp14:anchorId="418C47E1" wp14:editId="3DAE6292">
-            <wp:extent cx="7572654" cy="4420095"/>
-            <wp:effectExtent l="0" t="4762" r="4762" b="4763"/>
-            <wp:docPr id="7" name="Imagen 7"/>
-            <wp:cNvGraphicFramePr>
-              <a:graphicFrameLocks xmlns:a="http://schemas.openxmlformats.org/drawingml/2006/main" noChangeAspect="1"/>
-            </wp:cNvGraphicFramePr>
-            <a:graphic xmlns:a="http://schemas.openxmlformats.org/drawingml/2006/main">
-              <a:graphicData uri="http://schemas.openxmlformats.org/drawingml/2006/picture">
-                <pic:pic xmlns:pic="http://schemas.openxmlformats.org/drawingml/2006/picture">
-                  <pic:nvPicPr>
-                    <pic:cNvPr id="0" name="Picture 1"/>
-                    <pic:cNvPicPr>
-                      <a:picLocks noChangeAspect="1" noChangeArrowheads="1"/>
-                    </pic:cNvPicPr>
-                  </pic:nvPicPr>
-                  <pic:blipFill>
-                    <a:blip r:embed="rId9">
-                      <a:extLst>
-                        <a:ext uri="{28A0092B-C50C-407E-A947-70E740481C1C}">
-                          <a14:useLocalDpi xmlns:a14="http://schemas.microsoft.com/office/drawing/2010/main" val="0"/>
-                        </a:ext>
-                      </a:extLst>
-                    </a:blip>
-                    <a:srcRect/>
-                    <a:stretch>
-                      <a:fillRect/>
-                    </a:stretch>
-                  </pic:blipFill>
-                  <pic:spPr bwMode="auto">
-                    <a:xfrm rot="5400000">
-                      <a:off x="0" y="0"/>
-                      <a:ext cx="7632807" cy="4455206"/>
-                    </a:xfrm>
-                    <a:prstGeom prst="rect">
-                      <a:avLst/>
-                    </a:prstGeom>
-                    <a:noFill/>
-                    <a:ln>
-                      <a:noFill/>
-                    </a:ln>
-                  </pic:spPr>
-                </pic:pic>
-              </a:graphicData>
-            </a:graphic>
-          </wp:inline>
-        </w:drawing>
-      </w:r>
-    </w:p>
+        <w:t xml:space="preserve"> y modificar su luchador en función de neutralizar las estrategias de sus contrincantes. Así ir</w:t>
+      </w:r>
+      <w:r>
+        <w:t>án pasando los grupos del 1 al 5</w:t>
+      </w:r>
+      <w:r>
+        <w:t xml:space="preserve"> hasta que todos hayan presentado su luchador a los jueces y contrincantes de su grupo.  Finalizado esto habrá un leve receso para dar tiempo a los últimos grupos de realizar modificaciones. Luego, se volverá a llamar a los grupos a la zona de competencias, y combatirán por sub-grupo (según las reglas especificadas más adelante). El ganador de cada sub-grupo, clasificará directo a la copa de oro, y entre los segundos lugares de cada sub-grupo de un grupo, se hará un desempate para determinar al tercer clasificado a la copa de oro, bajo el concepto de “repechaje”. De esta manera, tanto la copa de oro como </w:t>
+      </w:r>
+      <w:r>
+        <w:t xml:space="preserve">la copa de plata quedarán con 15 </w:t>
+      </w:r>
+      <w:r>
+        <w:t>participan</w:t>
+      </w:r>
+      <w:r>
+        <w:t>tes. Según la votación de los jueces en las categorías de diseño y estrategia, serán elegidos 3 participantes que clasificaron a la copa de plata, para ser pasados a la copa de oro. Finalmente, la copa de oro tendrá 18 participantes y la de plata 12.</w:t>
+      </w:r>
+    </w:p>
+    <w:p/>
     <w:p>
       <w:pPr>
         <w:rPr>
@@ -451,34 +421,69 @@
           <w:u w:val="single"/>
         </w:rPr>
       </w:pPr>
-    </w:p>
-    <w:p>
-      <w:pPr>
+      <w:r>
         <w:rPr>
           <w:b/>
           <w:u w:val="single"/>
         </w:rPr>
-      </w:pPr>
-    </w:p>
-    <w:p>
-      <w:pPr>
-        <w:rPr>
-          <w:b/>
-          <w:u w:val="single"/>
-        </w:rPr>
-      </w:pPr>
-      <w:r>
-        <w:rPr>
-          <w:b/>
-          <w:u w:val="single"/>
-        </w:rPr>
-        <w:lastRenderedPageBreak/>
         <w:t>Formato de las copas:</w:t>
       </w:r>
     </w:p>
     <w:p>
       <w:r>
-        <w:t xml:space="preserve">Cada copa tendrá 3 grupos (A, B y C) con 2 sub-grupos cada uno, cuya conformación ya fue mencionada. La primera ronda de cada copa se procederá de manera idéntica a la fase clasificatoria, obteniendo así por grupo 3 clasificados a semifinales (primer lugar de cada subgrupo y clasificado por repechaje). Luego de un tiempo dado, se procederá a un nuevo sorteo donde los 9 clasificados por copa serán distribuidos en 3 ternas y tendrán que competir entre ellos. Sólo el campeón de cada terna pasará a la final de su respectiva copa. De la final se resolverán los 3 primeros lugares. </w:t>
+        <w:t>La</w:t>
+      </w:r>
+      <w:r>
+        <w:t xml:space="preserve"> copa</w:t>
+      </w:r>
+      <w:r>
+        <w:t xml:space="preserve"> de oro</w:t>
+      </w:r>
+      <w:r>
+        <w:t xml:space="preserve"> tendrá 3 grupos (A, B y C) con 2 sub-grupos cada uno, cuya conformación ya fue mencionada</w:t>
+      </w:r>
+      <w:r>
+        <w:t xml:space="preserve">, mientras la copa de plata contará con 2 grupos conformados idénticamente a la copa de oro. </w:t>
+      </w:r>
+    </w:p>
+    <w:p>
+      <w:r>
+        <w:t>La primera ronda de la</w:t>
+      </w:r>
+      <w:r>
+        <w:t xml:space="preserve"> copa </w:t>
+      </w:r>
+      <w:r>
+        <w:t xml:space="preserve">de oro </w:t>
+      </w:r>
+      <w:r>
+        <w:t>se procederá de manera idéntica a la fase clasificatoria, obteniendo así por grupo 3 clasificados a semifinales (primer lugar de cada subgrupo y clasificado por repechaje). Luego de un tiempo dado, se procederá a un nuevo sor</w:t>
+      </w:r>
+      <w:r>
+        <w:t>teo donde los 9 clasificados en la</w:t>
+      </w:r>
+      <w:r>
+        <w:t xml:space="preserve"> copa serán distribuidos en 3 ternas y tendrán que competir entre ellos. Sólo el campeón de cada terna pasará a la final. De la final se resolverán los 3 primeros lugares.</w:t>
+      </w:r>
+    </w:p>
+    <w:p>
+      <w:r>
+        <w:t xml:space="preserve">La copa de plata, por su lado procederá de manera </w:t>
+      </w:r>
+      <w:r>
+        <w:t>idéntica, pero con sólo dos grupos, e</w:t>
+      </w:r>
+      <w:r>
+        <w:t>sto quiere decir que se tendrán 6 clasificados a semifinales los cuales serán sorteados en 2 ternas. E</w:t>
+      </w:r>
+      <w:r>
+        <w:t>l ganador</w:t>
+      </w:r>
+      <w:r>
+        <w:t xml:space="preserve"> de cada una de estas</w:t>
+      </w:r>
+      <w:r>
+        <w:t xml:space="preserve"> pasará a la final, la cual contará con 2 participantes.</w:t>
       </w:r>
     </w:p>
     <w:p>
@@ -1181,6 +1186,7 @@
                 <w:color w:val="000000"/>
                 <w:lang w:eastAsia="es-CL"/>
               </w:rPr>
+              <w:lastRenderedPageBreak/>
               <w:t>15:00</w:t>
             </w:r>
           </w:p>
@@ -1573,8 +1579,41 @@
         <w:t>inscripción tiene un valor de 25</w:t>
       </w:r>
       <w:r>
-        <w:t xml:space="preserve">.000 pesos por equipo, independiente de su cantidad de miembros, los cuales no serán reembolsados en caso de que el equipo decline su participación. La modalidad de pago es al contado, hasta 5 días hábiles desde la inscripción, y puede efectuarse vía depósito, transferencia bancaria, efectivo o cheque. </w:t>
-      </w:r>
+        <w:t>.000 pesos por equipo, independiente de su cantidad de miembros, los cuales no serán reembolsados en caso de que el equipo decline su participación. La modalidad de pago es al contado</w:t>
+      </w:r>
+      <w:r>
+        <w:t xml:space="preserve">, hasta el día 10 de mayo </w:t>
+      </w:r>
+      <w:r>
+        <w:t xml:space="preserve">y puede efectuarse vía depósito, transferencia bancaria, efectivo o cheque. </w:t>
+      </w:r>
+    </w:p>
+    <w:p>
+      <w:r>
+        <w:t>Los datos de transferencia son:</w:t>
+      </w:r>
+    </w:p>
+    <w:p>
+      <w:r>
+        <w:t>Nombre: EVENTOS DACK LIMITADA</w:t>
+      </w:r>
+    </w:p>
+    <w:p>
+      <w:r>
+        <w:t>RUT: 76.626.487-5</w:t>
+      </w:r>
+    </w:p>
+    <w:p>
+      <w:proofErr w:type="spellStart"/>
+      <w:r>
+        <w:t>N°</w:t>
+      </w:r>
+      <w:proofErr w:type="spellEnd"/>
+      <w:r>
+        <w:t xml:space="preserve"> de cuenta: 35170994807</w:t>
+      </w:r>
+      <w:bookmarkStart w:id="0" w:name="_GoBack"/>
+      <w:bookmarkEnd w:id="0"/>
     </w:p>
     <w:p>
       <w:pPr>
@@ -1603,20 +1642,11 @@
           <w:u w:val="single"/>
         </w:rPr>
       </w:pPr>
-    </w:p>
-    <w:p>
-      <w:pPr>
+      <w:r>
         <w:rPr>
           <w:b/>
           <w:u w:val="single"/>
         </w:rPr>
-      </w:pPr>
-      <w:r>
-        <w:rPr>
-          <w:b/>
-          <w:u w:val="single"/>
-        </w:rPr>
-        <w:lastRenderedPageBreak/>
         <w:t>Premios y evaluación:</w:t>
       </w:r>
     </w:p>
@@ -1670,6 +1700,7 @@
         </w:numPr>
       </w:pPr>
       <w:r>
+        <w:lastRenderedPageBreak/>
         <w:t xml:space="preserve">Premio al </w:t>
       </w:r>
       <w:proofErr w:type="spellStart"/>
@@ -1750,9 +1781,9 @@
     <w:p>
       <w:pPr>
         <w:sectPr>
-          <w:headerReference w:type="even" r:id="rId10"/>
-          <w:headerReference w:type="default" r:id="rId11"/>
-          <w:headerReference w:type="first" r:id="rId12"/>
+          <w:headerReference w:type="even" r:id="rId9"/>
+          <w:headerReference w:type="default" r:id="rId10"/>
+          <w:headerReference w:type="first" r:id="rId11"/>
           <w:pgSz w:w="12240" w:h="15840"/>
           <w:pgMar w:top="1417" w:right="1701" w:bottom="1417" w:left="1701" w:header="708" w:footer="708" w:gutter="0"/>
           <w:cols w:space="708"/>
@@ -1789,7 +1820,6 @@
           <w:noProof/>
           <w:lang w:eastAsia="es-CL"/>
         </w:rPr>
-        <w:lastRenderedPageBreak/>
         <w:drawing>
           <wp:inline distT="0" distB="0" distL="0" distR="0" wp14:anchorId="66086117" wp14:editId="6A819854">
             <wp:extent cx="2581275" cy="2278380"/>
@@ -1806,7 +1836,7 @@
                     <pic:cNvPicPr/>
                   </pic:nvPicPr>
                   <pic:blipFill>
-                    <a:blip r:embed="rId13">
+                    <a:blip r:embed="rId12">
                       <a:extLst>
                         <a:ext uri="{28A0092B-C50C-407E-A947-70E740481C1C}">
                           <a14:useLocalDpi xmlns:a14="http://schemas.microsoft.com/office/drawing/2010/main" val="0"/>
@@ -1839,12 +1869,12 @@
     <w:p/>
     <w:p/>
     <w:sectPr>
-      <w:headerReference w:type="even" r:id="rId14"/>
-      <w:headerReference w:type="default" r:id="rId15"/>
-      <w:footerReference w:type="even" r:id="rId16"/>
-      <w:footerReference w:type="default" r:id="rId17"/>
-      <w:headerReference w:type="first" r:id="rId18"/>
-      <w:footerReference w:type="first" r:id="rId19"/>
+      <w:headerReference w:type="even" r:id="rId13"/>
+      <w:headerReference w:type="default" r:id="rId14"/>
+      <w:footerReference w:type="even" r:id="rId15"/>
+      <w:footerReference w:type="default" r:id="rId16"/>
+      <w:headerReference w:type="first" r:id="rId17"/>
+      <w:footerReference w:type="first" r:id="rId18"/>
       <w:type w:val="continuous"/>
       <w:pgSz w:w="12240" w:h="15840"/>
       <w:pgMar w:top="1417" w:right="1701" w:bottom="1417" w:left="1701" w:header="708" w:footer="708" w:gutter="0"/>
@@ -3188,7 +3218,7 @@
 </file>
 
 <file path=customXml/itemProps1.xml><?xml version="1.0" encoding="utf-8"?>
-<ds:datastoreItem xmlns:ds="http://schemas.openxmlformats.org/officeDocument/2006/customXml" ds:itemID="{3EF5434E-81A4-4A29-B11D-70AFCCFAC6C7}">
+<ds:datastoreItem xmlns:ds="http://schemas.openxmlformats.org/officeDocument/2006/customXml" ds:itemID="{467155BC-8AE4-43AE-B661-5FC1A28AC612}">
   <ds:schemaRefs>
     <ds:schemaRef ds:uri="http://schemas.openxmlformats.org/officeDocument/2006/bibliography"/>
   </ds:schemaRefs>

</xml_diff>